<commit_message>
Updated Question 3 to include a Total option.
</commit_message>
<xml_diff>
--- a/DJs-MySQL-Week2-Coding-Assignment.docx
+++ b/DJs-MySQL-Week2-Coding-Assignment.docx
@@ -70,7 +70,8 @@
           <w:p>
             <w:pPr>
               <w:pStyle w:val="Normal"/>
-              <w:widowControl/>
+              <w:widowControl w:val="false"/>
+              <w:suppressAutoHyphens w:val="true"/>
               <w:spacing w:lineRule="auto" w:line="240" w:before="0" w:after="0"/>
               <w:jc w:val="center"/>
               <w:rPr>
@@ -106,7 +107,8 @@
           <w:p>
             <w:pPr>
               <w:pStyle w:val="Normal"/>
-              <w:widowControl/>
+              <w:widowControl w:val="false"/>
+              <w:suppressAutoHyphens w:val="true"/>
               <w:spacing w:lineRule="auto" w:line="240" w:before="0" w:after="0"/>
               <w:jc w:val="center"/>
               <w:cnfStyle w:val="100000000000" w:firstRow="1" w:lastRow="0" w:firstColumn="0" w:lastColumn="0" w:oddVBand="0" w:evenVBand="0" w:oddHBand="0" w:evenHBand="0" w:firstRowFirstColumn="0" w:firstRowLastColumn="0" w:lastRowFirstColumn="0" w:lastRowLastColumn="0"/>
@@ -143,7 +145,8 @@
           <w:p>
             <w:pPr>
               <w:pStyle w:val="Normal"/>
-              <w:widowControl/>
+              <w:widowControl w:val="false"/>
+              <w:suppressAutoHyphens w:val="true"/>
               <w:spacing w:lineRule="auto" w:line="240" w:before="0" w:after="0"/>
               <w:jc w:val="center"/>
               <w:cnfStyle w:val="100000000000" w:firstRow="1" w:lastRow="0" w:firstColumn="0" w:lastColumn="0" w:oddVBand="0" w:evenVBand="0" w:oddHBand="0" w:evenHBand="0" w:firstRowFirstColumn="0" w:firstRowLastColumn="0" w:lastRowFirstColumn="0" w:lastRowLastColumn="0"/>
@@ -187,7 +190,8 @@
           <w:p>
             <w:pPr>
               <w:pStyle w:val="Normal"/>
-              <w:widowControl/>
+              <w:widowControl w:val="false"/>
+              <w:suppressAutoHyphens w:val="true"/>
               <w:spacing w:lineRule="auto" w:line="240" w:before="0" w:after="0"/>
               <w:jc w:val="left"/>
               <w:rPr>
@@ -224,7 +228,8 @@
           <w:p>
             <w:pPr>
               <w:pStyle w:val="Normal"/>
-              <w:widowControl/>
+              <w:widowControl w:val="false"/>
+              <w:suppressAutoHyphens w:val="true"/>
               <w:spacing w:lineRule="auto" w:line="240" w:before="0" w:after="0"/>
               <w:jc w:val="left"/>
               <w:cnfStyle w:val="000000100000" w:firstRow="0" w:lastRow="0" w:firstColumn="0" w:lastColumn="0" w:oddVBand="0" w:evenVBand="0" w:oddHBand="1" w:evenHBand="0" w:firstRowFirstColumn="0" w:firstRowLastColumn="0" w:lastRowFirstColumn="0" w:lastRowLastColumn="0"/>
@@ -257,7 +262,8 @@
           <w:p>
             <w:pPr>
               <w:pStyle w:val="Normal"/>
-              <w:widowControl/>
+              <w:widowControl w:val="false"/>
+              <w:suppressAutoHyphens w:val="true"/>
               <w:spacing w:lineRule="auto" w:line="240" w:before="0" w:after="0"/>
               <w:jc w:val="right"/>
               <w:cnfStyle w:val="000000100000" w:firstRow="0" w:lastRow="0" w:firstColumn="0" w:lastColumn="0" w:oddVBand="0" w:evenVBand="0" w:oddHBand="1" w:evenHBand="0" w:firstRowFirstColumn="0" w:firstRowLastColumn="0" w:lastRowFirstColumn="0" w:lastRowLastColumn="0"/>
@@ -293,7 +299,8 @@
           <w:p>
             <w:pPr>
               <w:pStyle w:val="Normal"/>
-              <w:widowControl/>
+              <w:widowControl w:val="false"/>
+              <w:suppressAutoHyphens w:val="true"/>
               <w:spacing w:lineRule="auto" w:line="240" w:before="0" w:after="0"/>
               <w:jc w:val="left"/>
               <w:rPr>
@@ -329,7 +336,8 @@
           <w:p>
             <w:pPr>
               <w:pStyle w:val="Normal"/>
-              <w:widowControl/>
+              <w:widowControl w:val="false"/>
+              <w:suppressAutoHyphens w:val="true"/>
               <w:spacing w:lineRule="auto" w:line="240" w:before="0" w:after="0"/>
               <w:jc w:val="left"/>
               <w:cnfStyle w:val="000000000000" w:firstRow="0" w:lastRow="0" w:firstColumn="0" w:lastColumn="0" w:oddVBand="0" w:evenVBand="0" w:oddHBand="0" w:evenHBand="0" w:firstRowFirstColumn="0" w:firstRowLastColumn="0" w:lastRowFirstColumn="0" w:lastRowLastColumn="0"/>
@@ -361,7 +369,8 @@
           <w:p>
             <w:pPr>
               <w:pStyle w:val="Normal"/>
-              <w:widowControl/>
+              <w:widowControl w:val="false"/>
+              <w:suppressAutoHyphens w:val="true"/>
               <w:spacing w:lineRule="auto" w:line="240" w:before="0" w:after="0"/>
               <w:jc w:val="right"/>
               <w:cnfStyle w:val="000000000000" w:firstRow="0" w:lastRow="0" w:firstColumn="0" w:lastColumn="0" w:oddVBand="0" w:evenVBand="0" w:oddHBand="0" w:evenHBand="0" w:firstRowFirstColumn="0" w:firstRowLastColumn="0" w:lastRowFirstColumn="0" w:lastRowLastColumn="0"/>
@@ -400,7 +409,8 @@
           <w:p>
             <w:pPr>
               <w:pStyle w:val="Normal"/>
-              <w:widowControl/>
+              <w:widowControl w:val="false"/>
+              <w:suppressAutoHyphens w:val="true"/>
               <w:spacing w:lineRule="auto" w:line="240" w:before="0" w:after="0"/>
               <w:jc w:val="left"/>
               <w:rPr>
@@ -437,7 +447,8 @@
           <w:p>
             <w:pPr>
               <w:pStyle w:val="Normal"/>
-              <w:widowControl/>
+              <w:widowControl w:val="false"/>
+              <w:suppressAutoHyphens w:val="true"/>
               <w:spacing w:lineRule="auto" w:line="240" w:before="0" w:after="0"/>
               <w:jc w:val="left"/>
               <w:cnfStyle w:val="000000100000" w:firstRow="0" w:lastRow="0" w:firstColumn="0" w:lastColumn="0" w:oddVBand="0" w:evenVBand="0" w:oddHBand="1" w:evenHBand="0" w:firstRowFirstColumn="0" w:firstRowLastColumn="0" w:lastRowFirstColumn="0" w:lastRowLastColumn="0"/>
@@ -470,7 +481,8 @@
           <w:p>
             <w:pPr>
               <w:pStyle w:val="Normal"/>
-              <w:widowControl/>
+              <w:widowControl w:val="false"/>
+              <w:suppressAutoHyphens w:val="true"/>
               <w:spacing w:lineRule="auto" w:line="240" w:before="0" w:after="0"/>
               <w:jc w:val="right"/>
               <w:cnfStyle w:val="000000100000" w:firstRow="0" w:lastRow="0" w:firstColumn="0" w:lastColumn="0" w:oddVBand="0" w:evenVBand="0" w:oddHBand="1" w:evenHBand="0" w:firstRowFirstColumn="0" w:firstRowLastColumn="0" w:lastRowFirstColumn="0" w:lastRowLastColumn="0"/>
@@ -506,7 +518,8 @@
           <w:p>
             <w:pPr>
               <w:pStyle w:val="Normal"/>
-              <w:widowControl/>
+              <w:widowControl w:val="false"/>
+              <w:suppressAutoHyphens w:val="true"/>
               <w:spacing w:lineRule="auto" w:line="240" w:before="0" w:after="0"/>
               <w:jc w:val="left"/>
               <w:rPr>
@@ -542,7 +555,8 @@
           <w:p>
             <w:pPr>
               <w:pStyle w:val="Normal"/>
-              <w:widowControl/>
+              <w:widowControl w:val="false"/>
+              <w:suppressAutoHyphens w:val="true"/>
               <w:spacing w:lineRule="auto" w:line="240" w:before="0" w:after="0"/>
               <w:jc w:val="left"/>
               <w:cnfStyle w:val="000000000000" w:firstRow="0" w:lastRow="0" w:firstColumn="0" w:lastColumn="0" w:oddVBand="0" w:evenVBand="0" w:oddHBand="0" w:evenHBand="0" w:firstRowFirstColumn="0" w:firstRowLastColumn="0" w:lastRowFirstColumn="0" w:lastRowLastColumn="0"/>
@@ -574,7 +588,8 @@
           <w:p>
             <w:pPr>
               <w:pStyle w:val="Normal"/>
-              <w:widowControl/>
+              <w:widowControl w:val="false"/>
+              <w:suppressAutoHyphens w:val="true"/>
               <w:spacing w:lineRule="auto" w:line="240" w:before="0" w:after="0"/>
               <w:jc w:val="right"/>
               <w:cnfStyle w:val="000000000000" w:firstRow="0" w:lastRow="0" w:firstColumn="0" w:lastColumn="0" w:oddVBand="0" w:evenVBand="0" w:oddHBand="0" w:evenHBand="0" w:firstRowFirstColumn="0" w:firstRowLastColumn="0" w:lastRowFirstColumn="0" w:lastRowLastColumn="0"/>
@@ -760,10 +775,7 @@
         </w:rPr>
       </w:pPr>
       <w:r>
-        <w:rPr>
-          <w:b/>
-          <w:szCs w:val="24"/>
-        </w:rPr>
+        <w:rPr/>
         <w:drawing>
           <wp:inline distT="0" distB="0" distL="0" distR="0">
             <wp:extent cx="5943600" cy="313055"/>
@@ -813,10 +825,7 @@
         </w:rPr>
       </w:pPr>
       <w:r>
-        <w:rPr>
-          <w:b/>
-          <w:szCs w:val="24"/>
-        </w:rPr>
+        <w:rPr/>
         <w:drawing>
           <wp:inline distT="0" distB="0" distL="0" distR="0">
             <wp:extent cx="5943600" cy="305435"/>
@@ -866,13 +875,24 @@
         </w:rPr>
       </w:pPr>
       <w:r>
-        <w:rPr>
-          <w:b/>
-          <w:szCs w:val="24"/>
-        </w:rPr>
+        <w:rPr/>
+        <w:t>Split out by year:</w:t>
+      </w:r>
+    </w:p>
+    <w:p>
+      <w:pPr>
+        <w:pStyle w:val="Normal"/>
+        <w:rPr>
+          <w:b/>
+          <w:b/>
+          <w:szCs w:val="24"/>
+        </w:rPr>
+      </w:pPr>
+      <w:r>
+        <w:rPr/>
         <w:drawing>
           <wp:inline distT="0" distB="0" distL="0" distR="0">
-            <wp:extent cx="5943600" cy="164465"/>
+            <wp:extent cx="5943600" cy="238125"/>
             <wp:effectExtent l="0" t="0" r="0" b="0"/>
             <wp:docPr id="3" name="Image5" descr=""/>
             <wp:cNvGraphicFramePr>
@@ -896,7 +916,7 @@
                   <pic:spPr bwMode="auto">
                     <a:xfrm>
                       <a:off x="0" y="0"/>
-                      <a:ext cx="5943600" cy="164465"/>
+                      <a:ext cx="5943600" cy="238125"/>
                     </a:xfrm>
                     <a:prstGeom prst="rect">
                       <a:avLst/>
@@ -913,17 +933,18 @@
       <w:pPr>
         <w:pStyle w:val="Normal"/>
         <w:rPr>
-          <w:b/>
-          <w:b/>
-          <w:szCs w:val="24"/>
-        </w:rPr>
-      </w:pPr>
-      <w:r>
-        <w:rPr>
-          <w:b/>
-          <w:szCs w:val="24"/>
-        </w:rPr>
-        <w:t>Screenshots of Query Results (only include the last 20 rows):</w:t>
+          <w:b w:val="false"/>
+          <w:b w:val="false"/>
+          <w:bCs w:val="false"/>
+        </w:rPr>
+      </w:pPr>
+      <w:r>
+        <w:rPr>
+          <w:b w:val="false"/>
+          <w:bCs w:val="false"/>
+          <w:szCs w:val="24"/>
+        </w:rPr>
+        <w:t>Totaled:</w:t>
       </w:r>
     </w:p>
     <w:p>
@@ -942,9 +963,9 @@
         </w:rPr>
         <w:drawing>
           <wp:inline distT="0" distB="0" distL="0" distR="0">
-            <wp:extent cx="3491230" cy="1183640"/>
+            <wp:extent cx="5943600" cy="175895"/>
             <wp:effectExtent l="0" t="0" r="0" b="0"/>
-            <wp:docPr id="4" name="Image2" descr=""/>
+            <wp:docPr id="4" name="Image7" descr=""/>
             <wp:cNvGraphicFramePr>
               <a:graphicFrameLocks xmlns:a="http://schemas.openxmlformats.org/drawingml/2006/main" noChangeAspect="1"/>
             </wp:cNvGraphicFramePr>
@@ -952,14 +973,81 @@
               <a:graphicData uri="http://schemas.openxmlformats.org/drawingml/2006/picture">
                 <pic:pic xmlns:pic="http://schemas.openxmlformats.org/drawingml/2006/picture">
                   <pic:nvPicPr>
-                    <pic:cNvPr id="4" name="Image2" descr=""/>
+                    <pic:cNvPr id="4" name="Image7" descr=""/>
                     <pic:cNvPicPr>
                       <a:picLocks noChangeAspect="1" noChangeArrowheads="1"/>
                     </pic:cNvPicPr>
                   </pic:nvPicPr>
                   <pic:blipFill>
                     <a:blip r:embed="rId5"/>
-                    <a:srcRect l="0" t="29898" r="65303" b="0"/>
+                    <a:stretch>
+                      <a:fillRect/>
+                    </a:stretch>
+                  </pic:blipFill>
+                  <pic:spPr bwMode="auto">
+                    <a:xfrm>
+                      <a:off x="0" y="0"/>
+                      <a:ext cx="5943600" cy="175895"/>
+                    </a:xfrm>
+                    <a:prstGeom prst="rect">
+                      <a:avLst/>
+                    </a:prstGeom>
+                  </pic:spPr>
+                </pic:pic>
+              </a:graphicData>
+            </a:graphic>
+          </wp:inline>
+        </w:drawing>
+      </w:r>
+    </w:p>
+    <w:p>
+      <w:pPr>
+        <w:pStyle w:val="Normal"/>
+        <w:rPr>
+          <w:b/>
+          <w:b/>
+          <w:szCs w:val="24"/>
+        </w:rPr>
+      </w:pPr>
+      <w:r>
+        <w:rPr>
+          <w:b/>
+          <w:szCs w:val="24"/>
+        </w:rPr>
+        <w:t>Screenshots of Query Results (only include the last 20 rows):</w:t>
+      </w:r>
+    </w:p>
+    <w:p>
+      <w:pPr>
+        <w:pStyle w:val="Normal"/>
+        <w:rPr>
+          <w:b/>
+          <w:b/>
+          <w:szCs w:val="24"/>
+        </w:rPr>
+      </w:pPr>
+      <w:r>
+        <w:rPr/>
+        <w:drawing>
+          <wp:inline distT="0" distB="0" distL="0" distR="0">
+            <wp:extent cx="3491230" cy="1183640"/>
+            <wp:effectExtent l="0" t="0" r="0" b="0"/>
+            <wp:docPr id="5" name="Image2" descr=""/>
+            <wp:cNvGraphicFramePr>
+              <a:graphicFrameLocks xmlns:a="http://schemas.openxmlformats.org/drawingml/2006/main" noChangeAspect="1"/>
+            </wp:cNvGraphicFramePr>
+            <a:graphic xmlns:a="http://schemas.openxmlformats.org/drawingml/2006/main">
+              <a:graphicData uri="http://schemas.openxmlformats.org/drawingml/2006/picture">
+                <pic:pic xmlns:pic="http://schemas.openxmlformats.org/drawingml/2006/picture">
+                  <pic:nvPicPr>
+                    <pic:cNvPr id="5" name="Image2" descr=""/>
+                    <pic:cNvPicPr>
+                      <a:picLocks noChangeAspect="1" noChangeArrowheads="1"/>
+                    </pic:cNvPicPr>
+                  </pic:nvPicPr>
+                  <pic:blipFill>
+                    <a:blip r:embed="rId6"/>
+                    <a:srcRect l="0" t="29898" r="65294" b="0"/>
                     <a:stretch>
                       <a:fillRect/>
                     </a:stretch>
@@ -990,15 +1078,12 @@
         </w:rPr>
       </w:pPr>
       <w:r>
-        <w:rPr>
-          <w:b/>
-          <w:szCs w:val="24"/>
-        </w:rPr>
+        <w:rPr/>
         <w:drawing>
           <wp:inline distT="0" distB="0" distL="0" distR="0">
             <wp:extent cx="3505200" cy="2209800"/>
             <wp:effectExtent l="0" t="0" r="0" b="0"/>
-            <wp:docPr id="5" name="Image4" descr=""/>
+            <wp:docPr id="6" name="Image4" descr=""/>
             <wp:cNvGraphicFramePr>
               <a:graphicFrameLocks xmlns:a="http://schemas.openxmlformats.org/drawingml/2006/main" noChangeAspect="1"/>
             </wp:cNvGraphicFramePr>
@@ -1006,13 +1091,13 @@
               <a:graphicData uri="http://schemas.openxmlformats.org/drawingml/2006/picture">
                 <pic:pic xmlns:pic="http://schemas.openxmlformats.org/drawingml/2006/picture">
                   <pic:nvPicPr>
-                    <pic:cNvPr id="5" name="Image4" descr=""/>
+                    <pic:cNvPr id="6" name="Image4" descr=""/>
                     <pic:cNvPicPr>
                       <a:picLocks noChangeAspect="1" noChangeArrowheads="1"/>
                     </pic:cNvPicPr>
                   </pic:nvPicPr>
                   <pic:blipFill>
-                    <a:blip r:embed="rId6"/>
+                    <a:blip r:embed="rId7"/>
                     <a:stretch>
                       <a:fillRect/>
                     </a:stretch>
@@ -1043,15 +1128,26 @@
         </w:rPr>
       </w:pPr>
       <w:r>
-        <w:rPr>
-          <w:b/>
-          <w:szCs w:val="24"/>
-        </w:rPr>
+        <w:rPr/>
+        <w:t>Split out by Year:</w:t>
+      </w:r>
+    </w:p>
+    <w:p>
+      <w:pPr>
+        <w:pStyle w:val="Normal"/>
+        <w:rPr>
+          <w:b/>
+          <w:b/>
+          <w:szCs w:val="24"/>
+        </w:rPr>
+      </w:pPr>
+      <w:r>
+        <w:rPr/>
         <w:drawing>
           <wp:inline distT="0" distB="0" distL="0" distR="0">
-            <wp:extent cx="3276600" cy="1476375"/>
+            <wp:extent cx="3486150" cy="1190625"/>
             <wp:effectExtent l="0" t="0" r="0" b="0"/>
-            <wp:docPr id="6" name="Image6" descr=""/>
+            <wp:docPr id="7" name="Image6" descr=""/>
             <wp:cNvGraphicFramePr>
               <a:graphicFrameLocks xmlns:a="http://schemas.openxmlformats.org/drawingml/2006/main" noChangeAspect="1"/>
             </wp:cNvGraphicFramePr>
@@ -1059,13 +1155,13 @@
               <a:graphicData uri="http://schemas.openxmlformats.org/drawingml/2006/picture">
                 <pic:pic xmlns:pic="http://schemas.openxmlformats.org/drawingml/2006/picture">
                   <pic:nvPicPr>
-                    <pic:cNvPr id="6" name="Image6" descr=""/>
+                    <pic:cNvPr id="7" name="Image6" descr=""/>
                     <pic:cNvPicPr>
                       <a:picLocks noChangeAspect="1" noChangeArrowheads="1"/>
                     </pic:cNvPicPr>
                   </pic:nvPicPr>
                   <pic:blipFill>
-                    <a:blip r:embed="rId7"/>
+                    <a:blip r:embed="rId8"/>
                     <a:stretch>
                       <a:fillRect/>
                     </a:stretch>
@@ -1073,7 +1169,7 @@
                   <pic:spPr bwMode="auto">
                     <a:xfrm>
                       <a:off x="0" y="0"/>
-                      <a:ext cx="3276600" cy="1476375"/>
+                      <a:ext cx="3486150" cy="1190625"/>
                     </a:xfrm>
                     <a:prstGeom prst="rect">
                       <a:avLst/>
@@ -1096,6 +1192,70 @@
         </w:rPr>
       </w:pPr>
       <w:r>
+        <w:rPr/>
+        <w:t>Totaled:</w:t>
+      </w:r>
+    </w:p>
+    <w:p>
+      <w:pPr>
+        <w:pStyle w:val="Normal"/>
+        <w:rPr>
+          <w:b/>
+          <w:b/>
+          <w:szCs w:val="24"/>
+        </w:rPr>
+      </w:pPr>
+      <w:r>
+        <w:rPr/>
+        <w:drawing>
+          <wp:inline distT="0" distB="0" distL="0" distR="0">
+            <wp:extent cx="3114675" cy="1123950"/>
+            <wp:effectExtent l="0" t="0" r="0" b="0"/>
+            <wp:docPr id="8" name="Image8" descr=""/>
+            <wp:cNvGraphicFramePr>
+              <a:graphicFrameLocks xmlns:a="http://schemas.openxmlformats.org/drawingml/2006/main" noChangeAspect="1"/>
+            </wp:cNvGraphicFramePr>
+            <a:graphic xmlns:a="http://schemas.openxmlformats.org/drawingml/2006/main">
+              <a:graphicData uri="http://schemas.openxmlformats.org/drawingml/2006/picture">
+                <pic:pic xmlns:pic="http://schemas.openxmlformats.org/drawingml/2006/picture">
+                  <pic:nvPicPr>
+                    <pic:cNvPr id="8" name="Image8" descr=""/>
+                    <pic:cNvPicPr>
+                      <a:picLocks noChangeAspect="1" noChangeArrowheads="1"/>
+                    </pic:cNvPicPr>
+                  </pic:nvPicPr>
+                  <pic:blipFill>
+                    <a:blip r:embed="rId9"/>
+                    <a:stretch>
+                      <a:fillRect/>
+                    </a:stretch>
+                  </pic:blipFill>
+                  <pic:spPr bwMode="auto">
+                    <a:xfrm>
+                      <a:off x="0" y="0"/>
+                      <a:ext cx="3114675" cy="1123950"/>
+                    </a:xfrm>
+                    <a:prstGeom prst="rect">
+                      <a:avLst/>
+                    </a:prstGeom>
+                  </pic:spPr>
+                </pic:pic>
+              </a:graphicData>
+            </a:graphic>
+          </wp:inline>
+        </w:drawing>
+      </w:r>
+    </w:p>
+    <w:p>
+      <w:pPr>
+        <w:pStyle w:val="Normal"/>
+        <w:rPr>
+          <w:b/>
+          <w:b/>
+          <w:szCs w:val="24"/>
+        </w:rPr>
+      </w:pPr>
+      <w:r>
         <w:rPr>
           <w:b/>
           <w:szCs w:val="24"/>
@@ -1112,16 +1272,14 @@
           <w:szCs w:val="24"/>
         </w:rPr>
       </w:pPr>
-      <w:hyperlink r:id="rId9">
-        <w:r>
-          <w:rPr>
-            <w:rStyle w:val="InternetLink"/>
-            <w:b/>
-            <w:szCs w:val="24"/>
-          </w:rPr>
-          <w:t>https://github.com/dj-judd/ProminoTech-MySQL-Week02-CodingAssignment</w:t>
-        </w:r>
-      </w:hyperlink>
+      <w:r>
+        <w:rPr>
+          <w:rStyle w:val="InternetLink"/>
+          <w:b/>
+          <w:szCs w:val="24"/>
+        </w:rPr>
+        <w:t>https://github.com/dj-judd/ProminoTech-MySQL-Week02-CodingAssignment</w:t>
+      </w:r>
     </w:p>
     <w:p>
       <w:pPr>
@@ -1640,6 +1798,7 @@
     <w:qFormat/>
     <w:pPr>
       <w:widowControl/>
+      <w:suppressAutoHyphens w:val="true"/>
       <w:bidi w:val="0"/>
       <w:spacing w:lineRule="auto" w:line="259" w:before="0" w:after="160"/>
       <w:jc w:val="left"/>

</xml_diff>